<commit_message>
Update CV to remove address
</commit_message>
<xml_diff>
--- a/cv/NHancock_CV.docx
+++ b/cv/NHancock_CV.docx
@@ -236,7 +236,15 @@
             </w:pPr>
             <w:r>
               <w:rPr/>
-              <w:t xml:space="preserve">Agile, TDD, MVC, </w:t>
+              <w:t xml:space="preserve">Agile, TDD, MVC </w:t>
+            </w:r>
+            <w:r>
+              <w:rPr/>
+              <w:t>and other patterns</w:t>
+            </w:r>
+            <w:r>
+              <w:rPr/>
+              <w:t xml:space="preserve">, </w:t>
             </w:r>
             <w:r>
               <w:rPr/>
@@ -315,11 +323,19 @@
             </w:pPr>
             <w:r>
               <w:rPr/>
-              <w:t xml:space="preserve">Eclipse, Visual C/C++, gcc, xc, Ant, make. SubVersion, git, </w:t>
+              <w:t xml:space="preserve">Eclipse, Visual C/C++, gcc, </w:t>
             </w:r>
             <w:r>
               <w:rPr/>
-              <w:t>VSS.</w:t>
+              <w:t>apache a</w:t>
+            </w:r>
+            <w:r>
+              <w:rPr/>
+              <w:t>nt, make. SubVersion, git</w:t>
+            </w:r>
+            <w:r>
+              <w:rPr/>
+              <w:t>.</w:t>
             </w:r>
             <w:r>
               <w:rPr/>
@@ -331,7 +347,15 @@
             </w:r>
             <w:r>
               <w:rPr/>
-              <w:t xml:space="preserve"> Installsheild, Firebug, cygwin.</w:t>
+              <w:t xml:space="preserve"> Installsheild, Firebug, cygwin </w:t>
+            </w:r>
+            <w:r>
+              <w:rPr/>
+              <w:t>jQuery</w:t>
+            </w:r>
+            <w:r>
+              <w:rPr/>
+              <w:t>.</w:t>
             </w:r>
           </w:p>
         </w:tc>
@@ -1186,7 +1210,27 @@
           <w:sz w:val="24"/>
           <w:szCs w:val="24"/>
         </w:rPr>
-        <w:t xml:space="preserve"> Apache, ISS or IBM httpd. </w:t>
+        <w:t xml:space="preserve"> Apache </w:t>
+      </w:r>
+      <w:r>
+        <w:rPr>
+          <w:rFonts w:ascii="Liberation Sans" w:hAnsi="Liberation Sans"/>
+          <w:b w:val="false"/>
+          <w:bCs w:val="false"/>
+          <w:sz w:val="24"/>
+          <w:szCs w:val="24"/>
+        </w:rPr>
+        <w:t xml:space="preserve">and </w:t>
+      </w:r>
+      <w:r>
+        <w:rPr>
+          <w:rFonts w:ascii="Liberation Sans" w:hAnsi="Liberation Sans"/>
+          <w:b w:val="false"/>
+          <w:bCs w:val="false"/>
+          <w:sz w:val="24"/>
+          <w:szCs w:val="24"/>
+        </w:rPr>
+        <w:t xml:space="preserve">ISS. </w:t>
       </w:r>
       <w:r>
         <w:rPr>
@@ -1226,7 +1270,27 @@
           <w:sz w:val="24"/>
           <w:szCs w:val="24"/>
         </w:rPr>
-        <w:t xml:space="preserve">Transactions between web server and </w:t>
+        <w:t xml:space="preserve">Transaction </w:t>
+      </w:r>
+      <w:r>
+        <w:rPr>
+          <w:rFonts w:ascii="Liberation Sans" w:hAnsi="Liberation Sans"/>
+          <w:b w:val="false"/>
+          <w:bCs w:val="false"/>
+          <w:sz w:val="24"/>
+          <w:szCs w:val="24"/>
+        </w:rPr>
+        <w:t xml:space="preserve">protocol </w:t>
+      </w:r>
+      <w:r>
+        <w:rPr>
+          <w:rFonts w:ascii="Liberation Sans" w:hAnsi="Liberation Sans"/>
+          <w:b w:val="false"/>
+          <w:bCs w:val="false"/>
+          <w:sz w:val="24"/>
+          <w:szCs w:val="24"/>
+        </w:rPr>
+        <w:t xml:space="preserve">between web server and </w:t>
       </w:r>
       <w:r>
         <w:rPr>
@@ -2026,51 +2090,6 @@
           <w:bCs w:val="false"/>
         </w:rPr>
         <w:t>Contact Details</w:t>
-      </w:r>
-    </w:p>
-    <w:p>
-      <w:pPr>
-        <w:pStyle w:val="style0"/>
-        <w:numPr>
-          <w:ilvl w:val="0"/>
-          <w:numId w:val="10"/>
-        </w:numPr>
-      </w:pPr>
-      <w:r>
-        <w:rPr>
-          <w:rFonts w:ascii="Liberation Sans" w:hAnsi="Liberation Sans"/>
-        </w:rPr>
-        <w:t>Neil William Hancock</w:t>
-      </w:r>
-    </w:p>
-    <w:p>
-      <w:pPr>
-        <w:pStyle w:val="style0"/>
-        <w:numPr>
-          <w:ilvl w:val="0"/>
-          <w:numId w:val="10"/>
-        </w:numPr>
-      </w:pPr>
-      <w:r>
-        <w:rPr>
-          <w:rFonts w:ascii="Liberation Sans" w:hAnsi="Liberation Sans"/>
-        </w:rPr>
-        <w:t>Address: 35 Morton Road, East Grinstead, West Sussex. RH19 4AF</w:t>
-      </w:r>
-    </w:p>
-    <w:p>
-      <w:pPr>
-        <w:pStyle w:val="style0"/>
-        <w:numPr>
-          <w:ilvl w:val="0"/>
-          <w:numId w:val="10"/>
-        </w:numPr>
-      </w:pPr>
-      <w:r>
-        <w:rPr>
-          <w:rFonts w:ascii="Liberation Sans" w:hAnsi="Liberation Sans"/>
-        </w:rPr>
-        <w:t>Mobile: 07532 242296</w:t>
       </w:r>
     </w:p>
     <w:p>

</xml_diff>